<commit_message>
modify mistakes in index select
</commit_message>
<xml_diff>
--- a/数据库-实验五报告.docx
+++ b/数据库-实验五报告.docx
@@ -1350,23 +1350,7 @@
           <w:rFonts w:ascii="Times New Roman" w:hAnsi="Times New Roman" w:cs="Times New Roman" w:hint="eastAsia"/>
           <w:iCs/>
         </w:rPr>
-        <w:t>实现集合并、交、</w:t>
-      </w:r>
-      <w:proofErr w:type="gramStart"/>
-      <w:r>
-        <w:rPr>
-          <w:rFonts w:ascii="Times New Roman" w:hAnsi="Times New Roman" w:cs="Times New Roman" w:hint="eastAsia"/>
-          <w:iCs/>
-        </w:rPr>
-        <w:t>差操作</w:t>
-      </w:r>
-      <w:proofErr w:type="gramEnd"/>
-      <w:r>
-        <w:rPr>
-          <w:rFonts w:ascii="Times New Roman" w:hAnsi="Times New Roman" w:cs="Times New Roman" w:hint="eastAsia"/>
-          <w:iCs/>
-        </w:rPr>
-        <w:t>算法</w:t>
+        <w:t>实现集合并、交、差操作算法</w:t>
       </w:r>
       <w:r>
         <w:rPr>
@@ -1631,23 +1615,7 @@
           <w:rFonts w:ascii="Times New Roman" w:hAnsi="Times New Roman" w:cs="Times New Roman" w:hint="eastAsia"/>
           <w:iCs/>
         </w:rPr>
-        <w:t>标志</w:t>
-      </w:r>
-      <w:proofErr w:type="gramStart"/>
-      <w:r>
-        <w:rPr>
-          <w:rFonts w:ascii="Times New Roman" w:hAnsi="Times New Roman" w:cs="Times New Roman" w:hint="eastAsia"/>
-          <w:iCs/>
-        </w:rPr>
-        <w:t>位设置</w:t>
-      </w:r>
-      <w:proofErr w:type="gramEnd"/>
-      <w:r>
-        <w:rPr>
-          <w:rFonts w:ascii="Times New Roman" w:hAnsi="Times New Roman" w:cs="Times New Roman" w:hint="eastAsia"/>
-          <w:iCs/>
-        </w:rPr>
-        <w:t>为可用，并没有真正清空</w:t>
+        <w:t>标志位设置为可用，并没有真正清空</w:t>
       </w:r>
       <w:r>
         <w:rPr>
@@ -1733,17 +1701,7 @@
           <w:bCs/>
           <w:iCs/>
         </w:rPr>
-        <w:t>全</w:t>
-      </w:r>
-      <w:proofErr w:type="gramStart"/>
-      <w:r>
-        <w:rPr>
-          <w:rFonts w:ascii="Times New Roman" w:hAnsi="Times New Roman" w:cs="Times New Roman" w:hint="eastAsia"/>
-          <w:b/>
-          <w:bCs/>
-          <w:iCs/>
-        </w:rPr>
-        <w:t>部</w:t>
+        <w:t>全部</w:t>
       </w:r>
       <w:r>
         <w:rPr>
@@ -1754,7 +1712,6 @@
         </w:rPr>
         <w:t>置</w:t>
       </w:r>
-      <w:proofErr w:type="gramEnd"/>
       <w:r>
         <w:rPr>
           <w:rFonts w:ascii="Times New Roman" w:hAnsi="Times New Roman" w:cs="Times New Roman" w:hint="eastAsia"/>
@@ -1855,30 +1812,14 @@
           <w:rFonts w:ascii="Times New Roman" w:hAnsi="Times New Roman" w:cs="Times New Roman" w:hint="eastAsia"/>
           <w:iCs/>
         </w:rPr>
-        <w:t>将内存块标志</w:t>
-      </w:r>
-      <w:proofErr w:type="gramStart"/>
-      <w:r>
-        <w:rPr>
-          <w:rFonts w:ascii="Times New Roman" w:hAnsi="Times New Roman" w:cs="Times New Roman" w:hint="eastAsia"/>
-          <w:iCs/>
-        </w:rPr>
-        <w:t>位设</w:t>
-      </w:r>
-      <w:r>
-        <w:rPr>
-          <w:rFonts w:ascii="Times New Roman" w:hAnsi="Times New Roman" w:cs="Times New Roman" w:hint="eastAsia"/>
-          <w:iCs/>
-        </w:rPr>
-        <w:t>置</w:t>
-      </w:r>
-      <w:proofErr w:type="gramEnd"/>
-      <w:r>
-        <w:rPr>
-          <w:rFonts w:ascii="Times New Roman" w:hAnsi="Times New Roman" w:cs="Times New Roman" w:hint="eastAsia"/>
-          <w:iCs/>
-        </w:rPr>
-        <w:t>为可用的代码</w:t>
+        <w:t>将内存块标志位设</w:t>
+      </w:r>
+      <w:r>
+        <w:rPr>
+          <w:rFonts w:ascii="Times New Roman" w:hAnsi="Times New Roman" w:cs="Times New Roman" w:hint="eastAsia"/>
+          <w:iCs/>
+        </w:rPr>
+        <w:t>置为可用的代码</w:t>
       </w:r>
       <w:r>
         <w:rPr>
@@ -2701,7 +2642,7 @@
         </w:numPr>
         <w:ind w:firstLineChars="0"/>
         <w:rPr>
-          <w:rFonts w:ascii="Times New Roman" w:hAnsi="Times New Roman" w:cs="Times New Roman" w:hint="eastAsia"/>
+          <w:rFonts w:ascii="Times New Roman" w:hAnsi="Times New Roman" w:cs="Times New Roman"/>
           <w:iCs/>
         </w:rPr>
       </w:pPr>
@@ -3091,7 +3032,6 @@
         </w:rPr>
         <w:t>：</w:t>
       </w:r>
-      <w:proofErr w:type="gramStart"/>
       <w:r>
         <w:rPr>
           <w:rFonts w:ascii="Times New Roman" w:hAnsi="Times New Roman" w:cs="Times New Roman" w:hint="eastAsia"/>
@@ -3106,7 +3046,6 @@
         </w:rPr>
         <w:t>记录</w:t>
       </w:r>
-      <w:proofErr w:type="gramEnd"/>
       <w:r>
         <w:rPr>
           <w:rFonts w:ascii="Times New Roman" w:hAnsi="Times New Roman" w:cs="Times New Roman" w:hint="eastAsia"/>
@@ -3158,7 +3097,7 @@
         </w:numPr>
         <w:ind w:firstLineChars="0"/>
         <w:rPr>
-          <w:rFonts w:ascii="Times New Roman" w:hAnsi="Times New Roman" w:cs="Times New Roman" w:hint="eastAsia"/>
+          <w:rFonts w:ascii="Times New Roman" w:hAnsi="Times New Roman" w:cs="Times New Roman"/>
           <w:iCs/>
         </w:rPr>
       </w:pPr>
@@ -3176,7 +3115,6 @@
         </w:rPr>
         <w:t>：</w:t>
       </w:r>
-      <w:proofErr w:type="gramStart"/>
       <w:r>
         <w:rPr>
           <w:rFonts w:ascii="Times New Roman" w:hAnsi="Times New Roman" w:cs="Times New Roman" w:hint="eastAsia"/>
@@ -3191,7 +3129,6 @@
         </w:rPr>
         <w:t>记录</w:t>
       </w:r>
-      <w:proofErr w:type="gramEnd"/>
       <w:r>
         <w:rPr>
           <w:rFonts w:ascii="Times New Roman" w:hAnsi="Times New Roman" w:cs="Times New Roman" w:hint="eastAsia"/>
@@ -3513,14 +3450,7 @@
           <w:rFonts w:ascii="Times New Roman" w:hAnsi="Times New Roman" w:cs="Times New Roman" w:hint="eastAsia"/>
           <w:iCs/>
         </w:rPr>
-        <w:t>进行下标运算</w:t>
-      </w:r>
-      <w:r>
-        <w:rPr>
-          <w:rFonts w:ascii="Times New Roman" w:hAnsi="Times New Roman" w:cs="Times New Roman" w:hint="eastAsia"/>
-          <w:iCs/>
-        </w:rPr>
-        <w:t>，</w:t>
+        <w:t>进行下标运算，</w:t>
       </w:r>
       <w:r>
         <w:rPr>
@@ -4259,7 +4189,7 @@
         </w:numPr>
         <w:ind w:firstLineChars="0"/>
         <w:rPr>
-          <w:rFonts w:ascii="Times New Roman" w:hAnsi="Times New Roman" w:cs="Times New Roman" w:hint="eastAsia"/>
+          <w:rFonts w:ascii="Times New Roman" w:hAnsi="Times New Roman" w:cs="Times New Roman"/>
           <w:iCs/>
         </w:rPr>
       </w:pPr>
@@ -4308,7 +4238,7 @@
         </w:numPr>
         <w:ind w:firstLineChars="0"/>
         <w:rPr>
-          <w:rFonts w:ascii="Times New Roman" w:hAnsi="Times New Roman" w:cs="Times New Roman" w:hint="eastAsia"/>
+          <w:rFonts w:ascii="Times New Roman" w:hAnsi="Times New Roman" w:cs="Times New Roman"/>
           <w:iCs/>
         </w:rPr>
       </w:pPr>
@@ -4456,7 +4386,6 @@
         </w:rPr>
         <w:t>int</w:t>
       </w:r>
-      <w:proofErr w:type="gramStart"/>
       <w:r>
         <w:rPr>
           <w:rFonts w:ascii="Times New Roman" w:hAnsi="Times New Roman" w:cs="Times New Roman" w:hint="eastAsia"/>
@@ -4469,15 +4398,7 @@
           <w:rFonts w:ascii="Times New Roman" w:hAnsi="Times New Roman" w:cs="Times New Roman" w:hint="eastAsia"/>
           <w:iCs/>
         </w:rPr>
-        <w:t>值</w:t>
-      </w:r>
-      <w:proofErr w:type="gramEnd"/>
-      <w:r>
-        <w:rPr>
-          <w:rFonts w:ascii="Times New Roman" w:hAnsi="Times New Roman" w:cs="Times New Roman" w:hint="eastAsia"/>
-          <w:iCs/>
-        </w:rPr>
-        <w:t>，并返回该值</w:t>
+        <w:t>值，并返回该值</w:t>
       </w:r>
       <w:r>
         <w:rPr>
@@ -4817,16 +4738,8 @@
         <w:rPr>
           <w:rFonts w:hint="eastAsia"/>
         </w:rPr>
-        <w:t>待</w:t>
-      </w:r>
-      <w:proofErr w:type="gramStart"/>
-      <w:r>
-        <w:rPr>
-          <w:rFonts w:hint="eastAsia"/>
-        </w:rPr>
-        <w:t>内存块满时</w:t>
-      </w:r>
-      <w:proofErr w:type="gramEnd"/>
+        <w:t>待内存块满时</w:t>
+      </w:r>
       <w:r>
         <w:rPr>
           <w:rFonts w:hint="eastAsia"/>
@@ -5176,9 +5089,6 @@
           <w:numId w:val="9"/>
         </w:numPr>
         <w:ind w:firstLineChars="0"/>
-        <w:rPr>
-          <w:rFonts w:hint="eastAsia"/>
-        </w:rPr>
       </w:pPr>
       <w:r>
         <w:rPr>
@@ -5424,39 +5334,19 @@
         <w:rPr>
           <w:rFonts w:hint="eastAsia"/>
         </w:rPr>
-        <w:t>遍历到的</w:t>
-      </w:r>
-      <w:proofErr w:type="gramStart"/>
-      <w:r>
-        <w:rPr>
-          <w:rFonts w:hint="eastAsia"/>
-        </w:rPr>
-        <w:t>磁盘块</w:t>
-      </w:r>
-      <w:r>
-        <w:rPr>
-          <w:rFonts w:hint="eastAsia"/>
-        </w:rPr>
-        <w:t>至内存</w:t>
-      </w:r>
-      <w:proofErr w:type="gramEnd"/>
-      <w:r>
-        <w:rPr>
-          <w:rFonts w:hint="eastAsia"/>
-        </w:rPr>
-        <w:t>块</w:t>
-      </w:r>
-      <w:r>
-        <w:rPr>
-          <w:rFonts w:hint="eastAsia"/>
-        </w:rPr>
-        <w:t>，</w:t>
-      </w:r>
-      <w:r>
-        <w:rPr>
-          <w:rFonts w:hint="eastAsia"/>
-        </w:rPr>
-        <w:t>其指针存放至</w:t>
+        <w:t>遍历到的磁盘块</w:t>
+      </w:r>
+      <w:r>
+        <w:rPr>
+          <w:rFonts w:hint="eastAsia"/>
+        </w:rPr>
+        <w:t>至内存块</w:t>
+      </w:r>
+      <w:r>
+        <w:rPr>
+          <w:rFonts w:hint="eastAsia"/>
+        </w:rPr>
+        <w:t>，其指针存放至</w:t>
       </w:r>
       <w:r>
         <w:rPr>
@@ -6457,7 +6347,6 @@
         </w:numPr>
         <w:ind w:firstLineChars="0"/>
         <w:rPr>
-          <w:rFonts w:hint="eastAsia"/>
           <w:b/>
           <w:bCs/>
         </w:rPr>
@@ -6522,9 +6411,6 @@
       <w:pPr>
         <w:ind w:firstLine="480"/>
         <w:jc w:val="center"/>
-        <w:rPr>
-          <w:rFonts w:hint="eastAsia"/>
-        </w:rPr>
       </w:pPr>
       <w:r>
         <w:rPr>
@@ -6747,13 +6633,7 @@
         <w:rPr>
           <w:rFonts w:hint="eastAsia"/>
         </w:rPr>
-        <w:t>。</w:t>
-      </w:r>
-      <w:r>
-        <w:rPr>
-          <w:rFonts w:hint="eastAsia"/>
-        </w:rPr>
-        <w:t>因此，需要重点实现的操作是：</w:t>
+        <w:t>。因此，需要重点实现的操作是：</w:t>
       </w:r>
     </w:p>
     <w:p>
@@ -6936,19 +6816,11 @@
         </w:rPr>
         <w:t>，</w:t>
       </w:r>
-      <w:proofErr w:type="gramStart"/>
-      <w:r>
-        <w:rPr>
-          <w:rFonts w:hint="eastAsia"/>
-        </w:rPr>
-        <w:t>按排</w:t>
-      </w:r>
-      <w:proofErr w:type="gramEnd"/>
-      <w:r>
-        <w:rPr>
-          <w:rFonts w:hint="eastAsia"/>
-        </w:rPr>
-        <w:t>序方式每次选择一条记录输出</w:t>
+      <w:r>
+        <w:rPr>
+          <w:rFonts w:hint="eastAsia"/>
+        </w:rPr>
+        <w:t>按排序方式每次选择一条记录输出</w:t>
       </w:r>
       <w:r>
         <w:rPr>
@@ -6965,9 +6837,6 @@
           <w:numId w:val="3"/>
         </w:numPr>
         <w:ind w:firstLineChars="0"/>
-        <w:rPr>
-          <w:rFonts w:hint="eastAsia"/>
-        </w:rPr>
       </w:pPr>
       <w:r>
         <w:rPr>
@@ -7020,9 +6889,6 @@
           <w:numId w:val="9"/>
         </w:numPr>
         <w:ind w:firstLineChars="0"/>
-        <w:rPr>
-          <w:rFonts w:hint="eastAsia"/>
-        </w:rPr>
       </w:pPr>
       <w:r>
         <w:rPr>
@@ -7633,9 +7499,6 @@
           <w:numId w:val="9"/>
         </w:numPr>
         <w:ind w:firstLineChars="0"/>
-        <w:rPr>
-          <w:rFonts w:hint="eastAsia"/>
-        </w:rPr>
       </w:pPr>
       <w:r>
         <w:rPr>
@@ -8089,9 +7952,6 @@
           <w:numId w:val="3"/>
         </w:numPr>
         <w:ind w:firstLineChars="0"/>
-        <w:rPr>
-          <w:rFonts w:hint="eastAsia"/>
-        </w:rPr>
       </w:pPr>
       <w:r>
         <w:rPr>
@@ -8221,16 +8081,7 @@
           <w:b/>
           <w:bCs/>
         </w:rPr>
-        <w:t>每组的</w:t>
-      </w:r>
-      <w:proofErr w:type="gramStart"/>
-      <w:r>
-        <w:rPr>
-          <w:rFonts w:hint="eastAsia"/>
-          <w:b/>
-          <w:bCs/>
-        </w:rPr>
-        <w:t>第</w:t>
+        <w:t>每组的第</w:t>
       </w:r>
       <w:r>
         <w:rPr>
@@ -8259,14 +8110,7 @@
         <w:rPr>
           <w:rFonts w:hint="eastAsia"/>
         </w:rPr>
-        <w:t>先读入</w:t>
-      </w:r>
-      <w:proofErr w:type="gramEnd"/>
-      <w:r>
-        <w:rPr>
-          <w:rFonts w:hint="eastAsia"/>
-        </w:rPr>
-        <w:t>内存</w:t>
+        <w:t>先读入内存</w:t>
       </w:r>
       <w:r>
         <w:rPr>
@@ -9140,9 +8984,6 @@
           <w:numId w:val="9"/>
         </w:numPr>
         <w:ind w:firstLineChars="0"/>
-        <w:rPr>
-          <w:rFonts w:hint="eastAsia"/>
-        </w:rPr>
       </w:pPr>
       <w:r>
         <w:rPr>
@@ -9584,6 +9425,113 @@
     </w:p>
     <w:p>
       <w:pPr>
+        <w:ind w:firstLine="480"/>
+        <w:jc w:val="center"/>
+      </w:pPr>
+      <w:r>
+        <w:rPr>
+          <w:noProof/>
+        </w:rPr>
+        <w:drawing>
+          <wp:inline distT="0" distB="0" distL="0" distR="0" wp14:anchorId="79D2F8C9" wp14:editId="511F784A">
+            <wp:extent cx="3009900" cy="2850569"/>
+            <wp:effectExtent l="0" t="0" r="0" b="6985"/>
+            <wp:docPr id="2" name="图片 2" descr="图片包含 文本&#10;&#10;描述已自动生成"/>
+            <wp:cNvGraphicFramePr>
+              <a:graphicFrameLocks xmlns:a="http://schemas.openxmlformats.org/drawingml/2006/main" noChangeAspect="1"/>
+            </wp:cNvGraphicFramePr>
+            <a:graphic xmlns:a="http://schemas.openxmlformats.org/drawingml/2006/main">
+              <a:graphicData uri="http://schemas.openxmlformats.org/drawingml/2006/picture">
+                <pic:pic xmlns:pic="http://schemas.openxmlformats.org/drawingml/2006/picture">
+                  <pic:nvPicPr>
+                    <pic:cNvPr id="2" name="图片 2" descr="图片包含 文本&#10;&#10;描述已自动生成"/>
+                    <pic:cNvPicPr/>
+                  </pic:nvPicPr>
+                  <pic:blipFill>
+                    <a:blip r:embed="rId10"/>
+                    <a:stretch>
+                      <a:fillRect/>
+                    </a:stretch>
+                  </pic:blipFill>
+                  <pic:spPr>
+                    <a:xfrm>
+                      <a:off x="0" y="0"/>
+                      <a:ext cx="3014169" cy="2854612"/>
+                    </a:xfrm>
+                    <a:prstGeom prst="rect">
+                      <a:avLst/>
+                    </a:prstGeom>
+                  </pic:spPr>
+                </pic:pic>
+              </a:graphicData>
+            </a:graphic>
+          </wp:inline>
+        </w:drawing>
+      </w:r>
+    </w:p>
+    <w:p>
+      <w:pPr>
+        <w:ind w:firstLine="480"/>
+        <w:jc w:val="center"/>
+      </w:pPr>
+      <w:r>
+        <w:t>…</w:t>
+      </w:r>
+      <w:r>
+        <w:t>…</w:t>
+      </w:r>
+    </w:p>
+    <w:p>
+      <w:pPr>
+        <w:ind w:firstLine="480"/>
+        <w:jc w:val="center"/>
+        <w:rPr>
+          <w:rFonts w:hint="eastAsia"/>
+        </w:rPr>
+      </w:pPr>
+      <w:r>
+        <w:rPr>
+          <w:noProof/>
+        </w:rPr>
+        <w:drawing>
+          <wp:inline distT="0" distB="0" distL="0" distR="0" wp14:anchorId="05D337BA" wp14:editId="64A9B81E">
+            <wp:extent cx="3070860" cy="2089234"/>
+            <wp:effectExtent l="0" t="0" r="0" b="6350"/>
+            <wp:docPr id="3" name="图片 3" descr="文本&#10;&#10;描述已自动生成"/>
+            <wp:cNvGraphicFramePr>
+              <a:graphicFrameLocks xmlns:a="http://schemas.openxmlformats.org/drawingml/2006/main" noChangeAspect="1"/>
+            </wp:cNvGraphicFramePr>
+            <a:graphic xmlns:a="http://schemas.openxmlformats.org/drawingml/2006/main">
+              <a:graphicData uri="http://schemas.openxmlformats.org/drawingml/2006/picture">
+                <pic:pic xmlns:pic="http://schemas.openxmlformats.org/drawingml/2006/picture">
+                  <pic:nvPicPr>
+                    <pic:cNvPr id="3" name="图片 3" descr="文本&#10;&#10;描述已自动生成"/>
+                    <pic:cNvPicPr/>
+                  </pic:nvPicPr>
+                  <pic:blipFill>
+                    <a:blip r:embed="rId11"/>
+                    <a:stretch>
+                      <a:fillRect/>
+                    </a:stretch>
+                  </pic:blipFill>
+                  <pic:spPr>
+                    <a:xfrm>
+                      <a:off x="0" y="0"/>
+                      <a:ext cx="3087965" cy="2100871"/>
+                    </a:xfrm>
+                    <a:prstGeom prst="rect">
+                      <a:avLst/>
+                    </a:prstGeom>
+                  </pic:spPr>
+                </pic:pic>
+              </a:graphicData>
+            </a:graphic>
+          </wp:inline>
+        </w:drawing>
+      </w:r>
+    </w:p>
+    <w:p>
+      <w:pPr>
         <w:pStyle w:val="ae"/>
         <w:numPr>
           <w:ilvl w:val="0"/>
@@ -9626,10 +9574,229 @@
         <w:rPr>
           <w:rFonts w:hint="eastAsia"/>
         </w:rPr>
-        <w:t>x</w:t>
-      </w:r>
-      <w:r>
-        <w:t>xxxx</w:t>
+        <w:t>首先要</w:t>
+      </w:r>
+      <w:r>
+        <w:rPr>
+          <w:rFonts w:hint="eastAsia"/>
+          <w:b/>
+          <w:bCs/>
+        </w:rPr>
+        <w:t>设计索引块结构</w:t>
+      </w:r>
+      <w:r>
+        <w:rPr>
+          <w:rFonts w:hint="eastAsia"/>
+        </w:rPr>
+        <w:t>，为排好序的关系</w:t>
+      </w:r>
+      <w:r>
+        <w:rPr>
+          <w:rFonts w:hint="eastAsia"/>
+        </w:rPr>
+        <w:t>S</w:t>
+      </w:r>
+      <w:r>
+        <w:rPr>
+          <w:rFonts w:hint="eastAsia"/>
+          <w:b/>
+          <w:bCs/>
+        </w:rPr>
+        <w:t>建立索引</w:t>
+      </w:r>
+      <w:r>
+        <w:rPr>
+          <w:rFonts w:hint="eastAsia"/>
+        </w:rPr>
+        <w:t>，</w:t>
+      </w:r>
+      <w:r>
+        <w:rPr>
+          <w:rFonts w:hint="eastAsia"/>
+        </w:rPr>
+        <w:t>然后</w:t>
+      </w:r>
+      <w:r>
+        <w:rPr>
+          <w:rFonts w:hint="eastAsia"/>
+          <w:b/>
+          <w:bCs/>
+        </w:rPr>
+        <w:t>遍历各索引块</w:t>
+      </w:r>
+      <w:r>
+        <w:rPr>
+          <w:rFonts w:hint="eastAsia"/>
+        </w:rPr>
+        <w:t>，</w:t>
+      </w:r>
+      <w:r>
+        <w:rPr>
+          <w:rFonts w:hint="eastAsia"/>
+        </w:rPr>
+        <w:t>根据</w:t>
+      </w:r>
+      <w:r>
+        <w:rPr>
+          <w:rFonts w:hint="eastAsia"/>
+          <w:b/>
+          <w:bCs/>
+        </w:rPr>
+        <w:t>索引项</w:t>
+      </w:r>
+      <w:r>
+        <w:rPr>
+          <w:rFonts w:hint="eastAsia"/>
+          <w:b/>
+          <w:bCs/>
+        </w:rPr>
+        <w:t>指针</w:t>
+      </w:r>
+      <w:r>
+        <w:rPr>
+          <w:rFonts w:hint="eastAsia"/>
+        </w:rPr>
+        <w:t>快速定位满足条件的记录应该出现在哪些块中，</w:t>
+      </w:r>
+      <w:r>
+        <w:rPr>
+          <w:rFonts w:hint="eastAsia"/>
+        </w:rPr>
+        <w:t>然后遍历这些块中的记录，</w:t>
+      </w:r>
+      <w:r>
+        <w:rPr>
+          <w:rFonts w:hint="eastAsia"/>
+          <w:b/>
+          <w:bCs/>
+        </w:rPr>
+        <w:t>选择满足筛选条件的记录</w:t>
+      </w:r>
+      <w:r>
+        <w:rPr>
+          <w:rFonts w:hint="eastAsia"/>
+        </w:rPr>
+        <w:t>并输出。</w:t>
+      </w:r>
+      <w:r>
+        <w:rPr>
+          <w:rFonts w:hint="eastAsia"/>
+        </w:rPr>
+        <w:t>因此，需要重点实现的操作是：</w:t>
+      </w:r>
+    </w:p>
+    <w:p>
+      <w:pPr>
+        <w:pStyle w:val="ae"/>
+        <w:numPr>
+          <w:ilvl w:val="1"/>
+          <w:numId w:val="3"/>
+        </w:numPr>
+        <w:ind w:firstLineChars="0"/>
+      </w:pPr>
+      <w:r>
+        <w:rPr>
+          <w:rFonts w:hint="eastAsia"/>
+        </w:rPr>
+        <w:lastRenderedPageBreak/>
+        <w:t>遍历排好序的关系</w:t>
+      </w:r>
+      <w:r>
+        <w:rPr>
+          <w:rFonts w:hint="eastAsia"/>
+        </w:rPr>
+        <w:t>S</w:t>
+      </w:r>
+      <w:r>
+        <w:rPr>
+          <w:rFonts w:hint="eastAsia"/>
+        </w:rPr>
+        <w:t>，</w:t>
+      </w:r>
+      <w:r>
+        <w:rPr>
+          <w:rFonts w:hint="eastAsia"/>
+        </w:rPr>
+        <w:t>为</w:t>
+      </w:r>
+      <w:r>
+        <w:rPr>
+          <w:rFonts w:hint="eastAsia"/>
+          <w:b/>
+          <w:bCs/>
+        </w:rPr>
+        <w:t>每一块建立一条索引项存放在索引块</w:t>
+      </w:r>
+      <w:r>
+        <w:rPr>
+          <w:rFonts w:hint="eastAsia"/>
+        </w:rPr>
+        <w:t>中</w:t>
+      </w:r>
+      <w:r>
+        <w:rPr>
+          <w:rFonts w:hint="eastAsia"/>
+        </w:rPr>
+        <w:t>，并输出索引块；</w:t>
+      </w:r>
+    </w:p>
+    <w:p>
+      <w:pPr>
+        <w:pStyle w:val="ae"/>
+        <w:numPr>
+          <w:ilvl w:val="1"/>
+          <w:numId w:val="3"/>
+        </w:numPr>
+        <w:ind w:firstLineChars="0"/>
+        <w:rPr>
+          <w:rFonts w:hint="eastAsia"/>
+        </w:rPr>
+      </w:pPr>
+      <w:r>
+        <w:rPr>
+          <w:rFonts w:hint="eastAsia"/>
+        </w:rPr>
+        <w:t>遍历索引块，</w:t>
+      </w:r>
+      <w:r>
+        <w:rPr>
+          <w:rFonts w:hint="eastAsia"/>
+        </w:rPr>
+        <w:t>对比</w:t>
+      </w:r>
+      <w:r>
+        <w:rPr>
+          <w:rFonts w:hint="eastAsia"/>
+          <w:b/>
+          <w:bCs/>
+        </w:rPr>
+        <w:t>索引项上的值和筛选条件</w:t>
+      </w:r>
+      <w:r>
+        <w:rPr>
+          <w:rFonts w:hint="eastAsia"/>
+        </w:rPr>
+        <w:t>，通过</w:t>
+      </w:r>
+      <w:r>
+        <w:rPr>
+          <w:rFonts w:hint="eastAsia"/>
+          <w:b/>
+          <w:bCs/>
+        </w:rPr>
+        <w:t>索引项上的指针</w:t>
+      </w:r>
+      <w:r>
+        <w:rPr>
+          <w:rFonts w:hint="eastAsia"/>
+        </w:rPr>
+        <w:t>快速定位满足条件记录所在块</w:t>
+      </w:r>
+      <w:r>
+        <w:rPr>
+          <w:rFonts w:hint="eastAsia"/>
+        </w:rPr>
+        <w:t>，选择记录并输出。</w:t>
       </w:r>
     </w:p>
     <w:p>
@@ -9656,9 +9823,254 @@
           <w:numId w:val="9"/>
         </w:numPr>
         <w:ind w:firstLineChars="0"/>
-        <w:rPr>
-          <w:rFonts w:hint="eastAsia"/>
-        </w:rPr>
+      </w:pPr>
+      <w:r>
+        <w:rPr>
+          <w:rFonts w:hint="eastAsia"/>
+        </w:rPr>
+        <w:t>调用</w:t>
+      </w:r>
+      <w:r>
+        <w:rPr>
+          <w:rFonts w:hint="eastAsia"/>
+        </w:rPr>
+        <w:t>b</w:t>
+      </w:r>
+      <w:r>
+        <w:t>uildIndex</w:t>
+      </w:r>
+      <w:r>
+        <w:rPr>
+          <w:rFonts w:hint="eastAsia"/>
+        </w:rPr>
+        <w:t>函数，</w:t>
+      </w:r>
+      <w:r>
+        <w:rPr>
+          <w:rFonts w:hint="eastAsia"/>
+          <w:b/>
+          <w:bCs/>
+        </w:rPr>
+        <w:t>为</w:t>
+      </w:r>
+      <w:r>
+        <w:rPr>
+          <w:rFonts w:hint="eastAsia"/>
+          <w:b/>
+          <w:bCs/>
+        </w:rPr>
+        <w:t>S</w:t>
+      </w:r>
+      <w:r>
+        <w:rPr>
+          <w:b/>
+          <w:bCs/>
+        </w:rPr>
+        <w:t>.</w:t>
+      </w:r>
+      <w:r>
+        <w:rPr>
+          <w:rFonts w:hint="eastAsia"/>
+          <w:b/>
+          <w:bCs/>
+        </w:rPr>
+        <w:t>C</w:t>
+      </w:r>
+      <w:r>
+        <w:rPr>
+          <w:rFonts w:hint="eastAsia"/>
+          <w:b/>
+          <w:bCs/>
+        </w:rPr>
+        <w:t>建立索引</w:t>
+      </w:r>
+      <w:r>
+        <w:rPr>
+          <w:rFonts w:hint="eastAsia"/>
+        </w:rPr>
+        <w:t>，</w:t>
+      </w:r>
+      <w:r>
+        <w:rPr>
+          <w:rFonts w:hint="eastAsia"/>
+        </w:rPr>
+        <w:t>返回</w:t>
+      </w:r>
+      <w:r>
+        <w:rPr>
+          <w:rFonts w:hint="eastAsia"/>
+          <w:b/>
+          <w:bCs/>
+        </w:rPr>
+        <w:t>索引块的起始地址</w:t>
+      </w:r>
+      <w:r>
+        <w:rPr>
+          <w:rFonts w:hint="eastAsia"/>
+        </w:rPr>
+        <w:t>，其中</w:t>
+      </w:r>
+      <w:r>
+        <w:rPr>
+          <w:rFonts w:hint="eastAsia"/>
+        </w:rPr>
+        <w:t>b</w:t>
+      </w:r>
+      <w:r>
+        <w:t>uildIndex</w:t>
+      </w:r>
+      <w:r>
+        <w:rPr>
+          <w:rFonts w:hint="eastAsia"/>
+        </w:rPr>
+        <w:t>函数的定义如下：</w:t>
+      </w:r>
+    </w:p>
+    <w:p>
+      <w:pPr>
+        <w:pStyle w:val="ae"/>
+        <w:numPr>
+          <w:ilvl w:val="2"/>
+          <w:numId w:val="9"/>
+        </w:numPr>
+        <w:ind w:firstLineChars="0"/>
+      </w:pPr>
+      <w:r>
+        <w:rPr>
+          <w:rFonts w:hint="eastAsia"/>
+        </w:rPr>
+        <w:t>定义变量：</w:t>
+      </w:r>
+    </w:p>
+    <w:p>
+      <w:pPr>
+        <w:pStyle w:val="ae"/>
+        <w:numPr>
+          <w:ilvl w:val="2"/>
+          <w:numId w:val="3"/>
+        </w:numPr>
+        <w:ind w:firstLineChars="0"/>
+      </w:pPr>
+      <w:r>
+        <w:rPr>
+          <w:rFonts w:hint="eastAsia"/>
+        </w:rPr>
+        <w:t>d</w:t>
+      </w:r>
+      <w:r>
+        <w:t>ataBlk</w:t>
+      </w:r>
+      <w:r>
+        <w:rPr>
+          <w:rFonts w:hint="eastAsia"/>
+        </w:rPr>
+        <w:t>：存储读入内存的关系</w:t>
+      </w:r>
+      <w:r>
+        <w:rPr>
+          <w:rFonts w:hint="eastAsia"/>
+        </w:rPr>
+        <w:t>S</w:t>
+      </w:r>
+      <w:r>
+        <w:rPr>
+          <w:rFonts w:hint="eastAsia"/>
+        </w:rPr>
+        <w:t>的</w:t>
+      </w:r>
+      <w:r>
+        <w:rPr>
+          <w:rFonts w:hint="eastAsia"/>
+          <w:b/>
+          <w:bCs/>
+        </w:rPr>
+        <w:t>1</w:t>
+      </w:r>
+      <w:r>
+        <w:rPr>
+          <w:rFonts w:hint="eastAsia"/>
+          <w:b/>
+          <w:bCs/>
+        </w:rPr>
+        <w:t>个数据块</w:t>
+      </w:r>
+      <w:r>
+        <w:rPr>
+          <w:rFonts w:hint="eastAsia"/>
+        </w:rPr>
+        <w:t>的指针</w:t>
+      </w:r>
+      <w:r>
+        <w:rPr>
+          <w:rFonts w:hint="eastAsia"/>
+        </w:rPr>
+        <w:t>；</w:t>
+      </w:r>
+    </w:p>
+    <w:p>
+      <w:pPr>
+        <w:pStyle w:val="ae"/>
+        <w:numPr>
+          <w:ilvl w:val="2"/>
+          <w:numId w:val="3"/>
+        </w:numPr>
+        <w:ind w:firstLineChars="0"/>
+        <w:rPr>
+          <w:rFonts w:hint="eastAsia"/>
+        </w:rPr>
+      </w:pPr>
+      <w:r>
+        <w:rPr>
+          <w:rFonts w:hint="eastAsia"/>
+        </w:rPr>
+        <w:t>i</w:t>
+      </w:r>
+      <w:r>
+        <w:t>dxBlk</w:t>
+      </w:r>
+      <w:r>
+        <w:rPr>
+          <w:rFonts w:hint="eastAsia"/>
+        </w:rPr>
+        <w:t>：存储要输出至磁盘的</w:t>
+      </w:r>
+      <w:r>
+        <w:rPr>
+          <w:rFonts w:hint="eastAsia"/>
+          <w:b/>
+          <w:bCs/>
+        </w:rPr>
+        <w:t>1</w:t>
+      </w:r>
+      <w:r>
+        <w:rPr>
+          <w:rFonts w:hint="eastAsia"/>
+          <w:b/>
+          <w:bCs/>
+        </w:rPr>
+        <w:t>个索引块</w:t>
+      </w:r>
+      <w:r>
+        <w:rPr>
+          <w:rFonts w:hint="eastAsia"/>
+        </w:rPr>
+        <w:t>指针</w:t>
+      </w:r>
+      <w:r>
+        <w:rPr>
+          <w:rFonts w:hint="eastAsia"/>
+        </w:rPr>
+        <w:t>。</w:t>
+      </w:r>
+    </w:p>
+    <w:p>
+      <w:pPr>
+        <w:pStyle w:val="ae"/>
+        <w:numPr>
+          <w:ilvl w:val="2"/>
+          <w:numId w:val="9"/>
+        </w:numPr>
+        <w:ind w:firstLineChars="0"/>
       </w:pPr>
       <w:r>
         <w:rPr>
@@ -9682,10 +10094,7 @@
         <w:rPr>
           <w:rFonts w:hint="eastAsia"/>
         </w:rPr>
-        <w:t>b</w:t>
-      </w:r>
-      <w:r>
-        <w:t>uf</w:t>
+        <w:t>buf</w:t>
       </w:r>
       <w:r>
         <w:rPr>
@@ -9699,87 +10108,835 @@
           <w:b/>
           <w:bCs/>
         </w:rPr>
+        <w:t>initBuffer</w:t>
+      </w:r>
+      <w:r>
+        <w:rPr>
+          <w:rFonts w:hint="eastAsia"/>
+          <w:b/>
+          <w:bCs/>
+        </w:rPr>
+        <w:t>函数初始化</w:t>
+      </w:r>
+      <w:r>
+        <w:rPr>
+          <w:rFonts w:hint="eastAsia"/>
+          <w:b/>
+          <w:bCs/>
+        </w:rPr>
+        <w:t>buf</w:t>
+      </w:r>
+      <w:r>
+        <w:rPr>
+          <w:rFonts w:hint="eastAsia"/>
+        </w:rPr>
+        <w:t>为总大小</w:t>
+      </w:r>
+      <w:r>
+        <w:rPr>
+          <w:rFonts w:hint="eastAsia"/>
+        </w:rPr>
+        <w:t>520B</w:t>
+      </w:r>
+      <w:r>
+        <w:rPr>
+          <w:rFonts w:hint="eastAsia"/>
+        </w:rPr>
+        <w:t>，块大小</w:t>
+      </w:r>
+      <w:r>
+        <w:rPr>
+          <w:rFonts w:hint="eastAsia"/>
+        </w:rPr>
+        <w:t>64B</w:t>
+      </w:r>
+      <w:r>
+        <w:rPr>
+          <w:rFonts w:hint="eastAsia"/>
+        </w:rPr>
+        <w:t>的</w:t>
+      </w:r>
+      <w:r>
+        <w:rPr>
+          <w:rFonts w:hint="eastAsia"/>
+        </w:rPr>
+        <w:t>内存缓冲区</w:t>
+      </w:r>
+      <w:r>
+        <w:rPr>
+          <w:rFonts w:hint="eastAsia"/>
+        </w:rPr>
+        <w:t>（注：这里之所以单独定义一个内存缓冲区，是因为</w:t>
+      </w:r>
+      <w:r>
+        <w:rPr>
+          <w:rFonts w:hint="eastAsia"/>
+          <w:b/>
+          <w:bCs/>
+        </w:rPr>
+        <w:t>后面还要统计基于索引的选择操作的</w:t>
+      </w:r>
+      <w:r>
+        <w:rPr>
+          <w:rFonts w:hint="eastAsia"/>
+          <w:b/>
+          <w:bCs/>
+        </w:rPr>
+        <w:t>I</w:t>
+      </w:r>
+      <w:r>
+        <w:rPr>
+          <w:b/>
+          <w:bCs/>
+        </w:rPr>
+        <w:t>/O</w:t>
+      </w:r>
+      <w:r>
+        <w:rPr>
+          <w:rFonts w:hint="eastAsia"/>
+          <w:b/>
+          <w:bCs/>
+        </w:rPr>
+        <w:t>次数</w:t>
+      </w:r>
+      <w:r>
+        <w:rPr>
+          <w:rFonts w:hint="eastAsia"/>
+        </w:rPr>
+        <w:t>，如果使用同一个缓冲区建立索引，则</w:t>
+      </w:r>
+      <w:r>
+        <w:rPr>
+          <w:rFonts w:hint="eastAsia"/>
+          <w:b/>
+          <w:bCs/>
+        </w:rPr>
+        <w:t>I</w:t>
+      </w:r>
+      <w:r>
+        <w:rPr>
+          <w:b/>
+          <w:bCs/>
+        </w:rPr>
+        <w:t>/O</w:t>
+      </w:r>
+      <w:r>
+        <w:rPr>
+          <w:rFonts w:hint="eastAsia"/>
+          <w:b/>
+          <w:bCs/>
+        </w:rPr>
+        <w:t>次数会叠加</w:t>
+      </w:r>
+      <w:r>
+        <w:rPr>
+          <w:rFonts w:hint="eastAsia"/>
+        </w:rPr>
+        <w:t>，所以</w:t>
+      </w:r>
+      <w:r>
+        <w:rPr>
+          <w:rFonts w:hint="eastAsia"/>
+          <w:b/>
+          <w:bCs/>
+        </w:rPr>
+        <w:t>建立索引时单独使用一个缓冲区</w:t>
+      </w:r>
+      <w:r>
+        <w:rPr>
+          <w:rFonts w:hint="eastAsia"/>
+        </w:rPr>
+        <w:t>）</w:t>
+      </w:r>
+      <w:r>
+        <w:rPr>
+          <w:rFonts w:hint="eastAsia"/>
+        </w:rPr>
+        <w:t>；</w:t>
+      </w:r>
+    </w:p>
+    <w:p>
+      <w:pPr>
+        <w:pStyle w:val="ae"/>
+        <w:numPr>
+          <w:ilvl w:val="2"/>
+          <w:numId w:val="9"/>
+        </w:numPr>
+        <w:ind w:firstLineChars="0"/>
+      </w:pPr>
+      <w:r>
+        <w:rPr>
+          <w:rFonts w:hint="eastAsia"/>
+        </w:rPr>
+        <w:t>调用</w:t>
+      </w:r>
+      <w:r>
+        <w:rPr>
+          <w:rFonts w:hint="eastAsia"/>
+        </w:rPr>
+        <w:t>g</w:t>
+      </w:r>
+      <w:r>
+        <w:t>etNewBlockInBuffer</w:t>
+      </w:r>
+      <w:r>
+        <w:rPr>
+          <w:rFonts w:hint="eastAsia"/>
+        </w:rPr>
+        <w:t>函数为</w:t>
+      </w:r>
+      <w:r>
+        <w:rPr>
+          <w:rFonts w:hint="eastAsia"/>
+        </w:rPr>
         <w:t>i</w:t>
       </w:r>
       <w:r>
-        <w:rPr>
-          <w:b/>
-          <w:bCs/>
-        </w:rPr>
-        <w:t>nitBuffer</w:t>
-      </w:r>
-      <w:r>
-        <w:rPr>
-          <w:rFonts w:hint="eastAsia"/>
-          <w:b/>
-          <w:bCs/>
+        <w:t>dxBlk</w:t>
+      </w:r>
+      <w:r>
+        <w:rPr>
+          <w:rFonts w:hint="eastAsia"/>
+        </w:rPr>
+        <w:t>申请可用内存块</w:t>
+      </w:r>
+      <w:r>
+        <w:rPr>
+          <w:rFonts w:hint="eastAsia"/>
+        </w:rPr>
+        <w:t>；</w:t>
+      </w:r>
+    </w:p>
+    <w:p>
+      <w:pPr>
+        <w:pStyle w:val="ae"/>
+        <w:numPr>
+          <w:ilvl w:val="2"/>
+          <w:numId w:val="9"/>
+        </w:numPr>
+        <w:ind w:firstLineChars="0"/>
+      </w:pPr>
+      <w:r>
+        <w:rPr>
+          <w:rFonts w:hint="eastAsia"/>
+        </w:rPr>
+        <w:t>通过起始地址</w:t>
+      </w:r>
+      <w:r>
+        <w:rPr>
+          <w:rFonts w:hint="eastAsia"/>
+        </w:rPr>
+        <w:t>、</w:t>
+      </w:r>
+      <w:r>
+        <w:rPr>
+          <w:rFonts w:hint="eastAsia"/>
+        </w:rPr>
+        <w:t>n</w:t>
+      </w:r>
+      <w:r>
+        <w:t>extAddr</w:t>
+      </w:r>
+      <w:r>
+        <w:rPr>
+          <w:rFonts w:hint="eastAsia"/>
         </w:rPr>
         <w:t>函数</w:t>
       </w:r>
       <w:r>
         <w:rPr>
           <w:rFonts w:hint="eastAsia"/>
-          <w:b/>
-          <w:bCs/>
-        </w:rPr>
-        <w:t>初始化</w:t>
-      </w:r>
-      <w:r>
-        <w:rPr>
-          <w:rFonts w:hint="eastAsia"/>
-          <w:b/>
-          <w:bCs/>
-        </w:rPr>
-        <w:t>b</w:t>
-      </w:r>
-      <w:r>
-        <w:rPr>
-          <w:b/>
-          <w:bCs/>
-        </w:rPr>
-        <w:t>uf</w:t>
-      </w:r>
-      <w:r>
-        <w:rPr>
-          <w:rFonts w:hint="eastAsia"/>
-        </w:rPr>
-        <w:t>为</w:t>
-      </w:r>
-      <w:r>
-        <w:rPr>
-          <w:rFonts w:hint="eastAsia"/>
-        </w:rPr>
-        <w:t>总大小</w:t>
-      </w:r>
-      <w:r>
-        <w:rPr>
-          <w:rFonts w:hint="eastAsia"/>
-        </w:rPr>
-        <w:t>5</w:t>
-      </w:r>
-      <w:r>
-        <w:t>20B</w:t>
-      </w:r>
-      <w:r>
-        <w:rPr>
-          <w:rFonts w:hint="eastAsia"/>
-        </w:rPr>
-        <w:t>，块大小</w:t>
-      </w:r>
-      <w:r>
-        <w:rPr>
-          <w:rFonts w:hint="eastAsia"/>
-        </w:rPr>
-        <w:t>6</w:t>
-      </w:r>
-      <w:r>
-        <w:t>4B</w:t>
-      </w:r>
-      <w:r>
-        <w:rPr>
-          <w:rFonts w:hint="eastAsia"/>
-        </w:rPr>
-        <w:t>的内存缓冲区；</w:t>
+        </w:rPr>
+        <w:t>和</w:t>
+      </w:r>
+      <w:r>
+        <w:rPr>
+          <w:rFonts w:hint="eastAsia"/>
+        </w:rPr>
+        <w:t>r</w:t>
+      </w:r>
+      <w:r>
+        <w:t>eadBlockFromDisk</w:t>
+      </w:r>
+      <w:r>
+        <w:rPr>
+          <w:rFonts w:hint="eastAsia"/>
+        </w:rPr>
+        <w:t>函数</w:t>
+      </w:r>
+      <w:r>
+        <w:rPr>
+          <w:rFonts w:hint="eastAsia"/>
+        </w:rPr>
+        <w:t>，读入磁盘块到</w:t>
+      </w:r>
+      <w:r>
+        <w:rPr>
+          <w:rFonts w:hint="eastAsia"/>
+        </w:rPr>
+        <w:t>d</w:t>
+      </w:r>
+      <w:r>
+        <w:t>ataBlk</w:t>
+      </w:r>
+      <w:r>
+        <w:rPr>
+          <w:rFonts w:hint="eastAsia"/>
+        </w:rPr>
+        <w:t>中</w:t>
+      </w:r>
+      <w:r>
+        <w:rPr>
+          <w:rFonts w:hint="eastAsia"/>
+        </w:rPr>
+        <w:t>，</w:t>
+      </w:r>
+      <w:r>
+        <w:rPr>
+          <w:rFonts w:hint="eastAsia"/>
+          <w:b/>
+          <w:bCs/>
+        </w:rPr>
+        <w:t>循环</w:t>
+      </w:r>
+      <w:r>
+        <w:rPr>
+          <w:rFonts w:hint="eastAsia"/>
+          <w:b/>
+          <w:bCs/>
+        </w:rPr>
+        <w:t>遍历排好序的关系</w:t>
+      </w:r>
+      <w:r>
+        <w:rPr>
+          <w:rFonts w:hint="eastAsia"/>
+          <w:b/>
+          <w:bCs/>
+        </w:rPr>
+        <w:t>S</w:t>
+      </w:r>
+      <w:r>
+        <w:rPr>
+          <w:rFonts w:hint="eastAsia"/>
+          <w:b/>
+          <w:bCs/>
+        </w:rPr>
+        <w:t>的所有数据块</w:t>
+      </w:r>
+      <w:r>
+        <w:rPr>
+          <w:rFonts w:hint="eastAsia"/>
+        </w:rPr>
+        <w:t>，</w:t>
+      </w:r>
+      <w:r>
+        <w:rPr>
+          <w:rFonts w:hint="eastAsia"/>
+        </w:rPr>
+        <w:t>每次遍历一个数据块时，调用</w:t>
+      </w:r>
+      <w:r>
+        <w:rPr>
+          <w:rFonts w:hint="eastAsia"/>
+        </w:rPr>
+        <w:t>r</w:t>
+      </w:r>
+      <w:r>
+        <w:t>ecord2X</w:t>
+      </w:r>
+      <w:r>
+        <w:rPr>
+          <w:rFonts w:hint="eastAsia"/>
+        </w:rPr>
+        <w:t>Y</w:t>
+      </w:r>
+      <w:r>
+        <w:rPr>
+          <w:rFonts w:hint="eastAsia"/>
+        </w:rPr>
+        <w:t>函数读取</w:t>
+      </w:r>
+      <w:r>
+        <w:rPr>
+          <w:rFonts w:hint="eastAsia"/>
+          <w:b/>
+          <w:bCs/>
+        </w:rPr>
+        <w:t>数据块第一条记录</w:t>
+      </w:r>
+      <w:r>
+        <w:rPr>
+          <w:rFonts w:hint="eastAsia"/>
+        </w:rPr>
+        <w:t>，用于创建</w:t>
+      </w:r>
+      <w:r>
+        <w:rPr>
+          <w:rFonts w:hint="eastAsia"/>
+          <w:b/>
+          <w:bCs/>
+        </w:rPr>
+        <w:t>索引</w:t>
+      </w:r>
+      <w:r>
+        <w:rPr>
+          <w:rFonts w:hint="eastAsia"/>
+          <w:b/>
+          <w:bCs/>
+        </w:rPr>
+        <w:t>项</w:t>
+      </w:r>
+      <w:r>
+        <w:rPr>
+          <w:rFonts w:hint="eastAsia"/>
+        </w:rPr>
+        <w:t>，</w:t>
+      </w:r>
+      <w:r>
+        <w:rPr>
+          <w:rFonts w:hint="eastAsia"/>
+        </w:rPr>
+        <w:t>如果索引块中已经写满了</w:t>
+      </w:r>
+      <w:r>
+        <w:rPr>
+          <w:rFonts w:hint="eastAsia"/>
+        </w:rPr>
+        <w:t>7</w:t>
+      </w:r>
+      <w:r>
+        <w:rPr>
+          <w:rFonts w:hint="eastAsia"/>
+        </w:rPr>
+        <w:t>个</w:t>
+      </w:r>
+      <w:r>
+        <w:rPr>
+          <w:rFonts w:hint="eastAsia"/>
+        </w:rPr>
+        <w:t>8</w:t>
+      </w:r>
+      <w:r>
+        <w:rPr>
+          <w:rFonts w:hint="eastAsia"/>
+        </w:rPr>
+        <w:t>字节索引项，</w:t>
+      </w:r>
+      <w:r>
+        <w:rPr>
+          <w:rFonts w:hint="eastAsia"/>
+        </w:rPr>
+        <w:t>则</w:t>
+      </w:r>
+      <w:r>
+        <w:rPr>
+          <w:rFonts w:hint="eastAsia"/>
+          <w:b/>
+          <w:bCs/>
+        </w:rPr>
+        <w:t>先输出该索引块</w:t>
+      </w:r>
+      <w:r>
+        <w:rPr>
+          <w:rFonts w:hint="eastAsia"/>
+        </w:rPr>
+        <w:t>，</w:t>
+      </w:r>
+      <w:r>
+        <w:rPr>
+          <w:rFonts w:hint="eastAsia"/>
+        </w:rPr>
+        <w:t>调用</w:t>
+      </w:r>
+      <w:r>
+        <w:rPr>
+          <w:rFonts w:hint="eastAsia"/>
+        </w:rPr>
+        <w:t>X</w:t>
+      </w:r>
+      <w:r>
+        <w:t>Y2record</w:t>
+      </w:r>
+      <w:r>
+        <w:rPr>
+          <w:rFonts w:hint="eastAsia"/>
+        </w:rPr>
+        <w:t>写入</w:t>
+      </w:r>
+      <w:r>
+        <w:rPr>
+          <w:rFonts w:hint="eastAsia"/>
+          <w:b/>
+          <w:bCs/>
+        </w:rPr>
+        <w:t>后继地址</w:t>
+      </w:r>
+      <w:r>
+        <w:rPr>
+          <w:rFonts w:hint="eastAsia"/>
+        </w:rPr>
+        <w:t>，然后调用</w:t>
+      </w:r>
+      <w:r>
+        <w:rPr>
+          <w:rFonts w:hint="eastAsia"/>
+        </w:rPr>
+        <w:t>w</w:t>
+      </w:r>
+      <w:r>
+        <w:t>riteBlockTo</w:t>
+      </w:r>
+      <w:r>
+        <w:rPr>
+          <w:rFonts w:hint="eastAsia"/>
+        </w:rPr>
+        <w:t>Disk</w:t>
+      </w:r>
+      <w:r>
+        <w:rPr>
+          <w:rFonts w:hint="eastAsia"/>
+        </w:rPr>
+        <w:t>函数输出至磁盘，再调用</w:t>
+      </w:r>
+      <w:r>
+        <w:rPr>
+          <w:rFonts w:hint="eastAsia"/>
+        </w:rPr>
+        <w:t>g</w:t>
+      </w:r>
+      <w:r>
+        <w:t>etNewBlockInBuffer</w:t>
+      </w:r>
+      <w:r>
+        <w:rPr>
+          <w:rFonts w:hint="eastAsia"/>
+        </w:rPr>
+        <w:t>函数重新为</w:t>
+      </w:r>
+      <w:r>
+        <w:rPr>
+          <w:rFonts w:hint="eastAsia"/>
+        </w:rPr>
+        <w:t>i</w:t>
+      </w:r>
+      <w:r>
+        <w:t>dxBlk</w:t>
+      </w:r>
+      <w:r>
+        <w:rPr>
+          <w:rFonts w:hint="eastAsia"/>
+        </w:rPr>
+        <w:t>申请空闲内存块</w:t>
+      </w:r>
+      <w:r>
+        <w:rPr>
+          <w:rFonts w:hint="eastAsia"/>
+        </w:rPr>
+        <w:t>，</w:t>
+      </w:r>
+      <w:r>
+        <w:rPr>
+          <w:rFonts w:hint="eastAsia"/>
+        </w:rPr>
+        <w:t>无论索引块是否写满</w:t>
+      </w:r>
+      <w:r>
+        <w:rPr>
+          <w:rFonts w:hint="eastAsia"/>
+        </w:rPr>
+        <w:t>7</w:t>
+      </w:r>
+      <w:r>
+        <w:rPr>
+          <w:rFonts w:hint="eastAsia"/>
+        </w:rPr>
+        <w:t>项，</w:t>
+      </w:r>
+      <w:r>
+        <w:rPr>
+          <w:rFonts w:hint="eastAsia"/>
+        </w:rPr>
+        <w:t>都要</w:t>
+      </w:r>
+      <w:r>
+        <w:rPr>
+          <w:rFonts w:hint="eastAsia"/>
+        </w:rPr>
+        <w:t>再</w:t>
+      </w:r>
+      <w:r>
+        <w:rPr>
+          <w:rFonts w:hint="eastAsia"/>
+        </w:rPr>
+        <w:t>调用</w:t>
+      </w:r>
+      <w:r>
+        <w:rPr>
+          <w:rFonts w:hint="eastAsia"/>
+        </w:rPr>
+        <w:t>X</w:t>
+      </w:r>
+      <w:r>
+        <w:t>Y2record</w:t>
+      </w:r>
+      <w:r>
+        <w:rPr>
+          <w:rFonts w:hint="eastAsia"/>
+        </w:rPr>
+        <w:t>函数将该条记录</w:t>
+      </w:r>
+      <w:r>
+        <w:rPr>
+          <w:rFonts w:hint="eastAsia"/>
+          <w:b/>
+          <w:bCs/>
+        </w:rPr>
+        <w:t>C</w:t>
+      </w:r>
+      <w:r>
+        <w:rPr>
+          <w:rFonts w:hint="eastAsia"/>
+          <w:b/>
+          <w:bCs/>
+        </w:rPr>
+        <w:t>字段值和块地址写入索引块</w:t>
+      </w:r>
+      <w:r>
+        <w:rPr>
+          <w:rFonts w:hint="eastAsia"/>
+        </w:rPr>
+        <w:t>的</w:t>
+      </w:r>
+      <w:r>
+        <w:rPr>
+          <w:rFonts w:hint="eastAsia"/>
+        </w:rPr>
+        <w:t>8</w:t>
+      </w:r>
+      <w:r>
+        <w:rPr>
+          <w:rFonts w:hint="eastAsia"/>
+        </w:rPr>
+        <w:t>个字节上</w:t>
+      </w:r>
+      <w:r>
+        <w:rPr>
+          <w:rFonts w:hint="eastAsia"/>
+        </w:rPr>
+        <w:t>，最后</w:t>
+      </w:r>
+      <w:r>
+        <w:rPr>
+          <w:rFonts w:hint="eastAsia"/>
+        </w:rPr>
+        <w:t>调用</w:t>
+      </w:r>
+      <w:r>
+        <w:rPr>
+          <w:rFonts w:hint="eastAsia"/>
+        </w:rPr>
+        <w:t>f</w:t>
+      </w:r>
+      <w:r>
+        <w:t>reeBlockInBuffer</w:t>
+      </w:r>
+      <w:r>
+        <w:rPr>
+          <w:rFonts w:hint="eastAsia"/>
+        </w:rPr>
+        <w:t>函数释放</w:t>
+      </w:r>
+      <w:r>
+        <w:rPr>
+          <w:rFonts w:hint="eastAsia"/>
+        </w:rPr>
+        <w:t>d</w:t>
+      </w:r>
+      <w:r>
+        <w:t>ataBlk</w:t>
+      </w:r>
+      <w:r>
+        <w:rPr>
+          <w:rFonts w:hint="eastAsia"/>
+        </w:rPr>
+        <w:t>，</w:t>
+      </w:r>
+      <w:r>
+        <w:rPr>
+          <w:rFonts w:hint="eastAsia"/>
+        </w:rPr>
+        <w:t>待下一次循环重新读入磁盘块到</w:t>
+      </w:r>
+      <w:r>
+        <w:rPr>
+          <w:rFonts w:hint="eastAsia"/>
+        </w:rPr>
+        <w:t>d</w:t>
+      </w:r>
+      <w:r>
+        <w:t>ataBlk</w:t>
+      </w:r>
+      <w:r>
+        <w:rPr>
+          <w:rFonts w:hint="eastAsia"/>
+        </w:rPr>
+        <w:t>中</w:t>
+      </w:r>
+      <w:r>
+        <w:rPr>
+          <w:rFonts w:hint="eastAsia"/>
+        </w:rPr>
+        <w:t>（注：要保证</w:t>
+      </w:r>
+      <w:r>
+        <w:rPr>
+          <w:rFonts w:hint="eastAsia"/>
+          <w:b/>
+          <w:bCs/>
+        </w:rPr>
+        <w:t>不同索引项的索引值不重复</w:t>
+      </w:r>
+      <w:r>
+        <w:rPr>
+          <w:rFonts w:hint="eastAsia"/>
+        </w:rPr>
+        <w:t>，这可以通过记录上一索引项的值，</w:t>
+      </w:r>
+      <w:r>
+        <w:rPr>
+          <w:rFonts w:hint="eastAsia"/>
+        </w:rPr>
+        <w:t>并</w:t>
+      </w:r>
+      <w:r>
+        <w:rPr>
+          <w:rFonts w:hint="eastAsia"/>
+        </w:rPr>
+        <w:t>与当前值进行对比来实现）</w:t>
+      </w:r>
+      <w:r>
+        <w:rPr>
+          <w:rFonts w:hint="eastAsia"/>
+        </w:rPr>
+        <w:t>；</w:t>
+      </w:r>
+    </w:p>
+    <w:p>
+      <w:pPr>
+        <w:pStyle w:val="ae"/>
+        <w:numPr>
+          <w:ilvl w:val="2"/>
+          <w:numId w:val="9"/>
+        </w:numPr>
+        <w:ind w:firstLineChars="0"/>
+        <w:rPr>
+          <w:rFonts w:hint="eastAsia"/>
+        </w:rPr>
+      </w:pPr>
+      <w:r>
+        <w:rPr>
+          <w:rFonts w:hint="eastAsia"/>
+        </w:rPr>
+        <w:lastRenderedPageBreak/>
+        <w:t>调用</w:t>
+      </w:r>
+      <w:r>
+        <w:rPr>
+          <w:rFonts w:hint="eastAsia"/>
+        </w:rPr>
+        <w:t>w</w:t>
+      </w:r>
+      <w:r>
+        <w:t>riteBlockToDisk</w:t>
+      </w:r>
+      <w:r>
+        <w:rPr>
+          <w:rFonts w:hint="eastAsia"/>
+        </w:rPr>
+        <w:t>函数</w:t>
+      </w:r>
+      <w:r>
+        <w:rPr>
+          <w:rFonts w:hint="eastAsia"/>
+          <w:b/>
+          <w:bCs/>
+        </w:rPr>
+        <w:t>输出最后一个不超过</w:t>
+      </w:r>
+      <w:r>
+        <w:rPr>
+          <w:rFonts w:hint="eastAsia"/>
+          <w:b/>
+          <w:bCs/>
+        </w:rPr>
+        <w:t>7</w:t>
+      </w:r>
+      <w:r>
+        <w:rPr>
+          <w:rFonts w:hint="eastAsia"/>
+          <w:b/>
+          <w:bCs/>
+        </w:rPr>
+        <w:t>项的索引块</w:t>
+      </w:r>
+      <w:r>
+        <w:rPr>
+          <w:rFonts w:hint="eastAsia"/>
+        </w:rPr>
+        <w:t>至磁盘；</w:t>
+      </w:r>
+    </w:p>
+    <w:p>
+      <w:pPr>
+        <w:pStyle w:val="ae"/>
+        <w:numPr>
+          <w:ilvl w:val="2"/>
+          <w:numId w:val="9"/>
+        </w:numPr>
+        <w:ind w:firstLineChars="0"/>
+        <w:rPr>
+          <w:rFonts w:hint="eastAsia"/>
+        </w:rPr>
+      </w:pPr>
+      <w:r>
+        <w:rPr>
+          <w:rFonts w:hint="eastAsia"/>
+        </w:rPr>
+        <w:t>调用</w:t>
+      </w:r>
+      <w:r>
+        <w:rPr>
+          <w:rFonts w:hint="eastAsia"/>
+        </w:rPr>
+        <w:t>freeBuffer</w:t>
+      </w:r>
+      <w:r>
+        <w:rPr>
+          <w:rFonts w:hint="eastAsia"/>
+        </w:rPr>
+        <w:t>函数</w:t>
+      </w:r>
+      <w:r>
+        <w:rPr>
+          <w:rFonts w:hint="eastAsia"/>
+          <w:b/>
+          <w:bCs/>
+        </w:rPr>
+        <w:t>释放内存缓冲区</w:t>
+      </w:r>
+      <w:r>
+        <w:rPr>
+          <w:rFonts w:hint="eastAsia"/>
+          <w:b/>
+          <w:bCs/>
+        </w:rPr>
+        <w:t>buf</w:t>
+      </w:r>
+      <w:r>
+        <w:rPr>
+          <w:rFonts w:hint="eastAsia"/>
+        </w:rPr>
+        <w:t>。</w:t>
       </w:r>
     </w:p>
     <w:p>
@@ -9790,9 +10947,749 @@
           <w:numId w:val="9"/>
         </w:numPr>
         <w:ind w:firstLineChars="0"/>
-        <w:rPr>
-          <w:rFonts w:hint="eastAsia"/>
-        </w:rPr>
+      </w:pPr>
+      <w:r>
+        <w:rPr>
+          <w:rFonts w:hint="eastAsia"/>
+        </w:rPr>
+        <w:t>定义</w:t>
+      </w:r>
+      <w:r>
+        <w:rPr>
+          <w:rFonts w:hint="eastAsia"/>
+        </w:rPr>
+        <w:t>1</w:t>
+      </w:r>
+      <w:r>
+        <w:rPr>
+          <w:rFonts w:hint="eastAsia"/>
+        </w:rPr>
+        <w:t>个内存缓冲区</w:t>
+      </w:r>
+      <w:r>
+        <w:rPr>
+          <w:rFonts w:hint="eastAsia"/>
+        </w:rPr>
+        <w:t>b</w:t>
+      </w:r>
+      <w:r>
+        <w:t>uf</w:t>
+      </w:r>
+      <w:r>
+        <w:rPr>
+          <w:rFonts w:hint="eastAsia"/>
+        </w:rPr>
+        <w:t>，调用</w:t>
+      </w:r>
+      <w:r>
+        <w:rPr>
+          <w:rFonts w:hint="eastAsia"/>
+          <w:b/>
+          <w:bCs/>
+        </w:rPr>
+        <w:t>i</w:t>
+      </w:r>
+      <w:r>
+        <w:rPr>
+          <w:b/>
+          <w:bCs/>
+        </w:rPr>
+        <w:t>nitBuffer</w:t>
+      </w:r>
+      <w:r>
+        <w:rPr>
+          <w:rFonts w:hint="eastAsia"/>
+          <w:b/>
+          <w:bCs/>
+        </w:rPr>
+        <w:t>函数</w:t>
+      </w:r>
+      <w:r>
+        <w:rPr>
+          <w:rFonts w:hint="eastAsia"/>
+          <w:b/>
+          <w:bCs/>
+        </w:rPr>
+        <w:t>初始化</w:t>
+      </w:r>
+      <w:r>
+        <w:rPr>
+          <w:rFonts w:hint="eastAsia"/>
+          <w:b/>
+          <w:bCs/>
+        </w:rPr>
+        <w:t>b</w:t>
+      </w:r>
+      <w:r>
+        <w:rPr>
+          <w:b/>
+          <w:bCs/>
+        </w:rPr>
+        <w:t>uf</w:t>
+      </w:r>
+      <w:r>
+        <w:rPr>
+          <w:rFonts w:hint="eastAsia"/>
+        </w:rPr>
+        <w:t>为</w:t>
+      </w:r>
+      <w:r>
+        <w:rPr>
+          <w:rFonts w:hint="eastAsia"/>
+        </w:rPr>
+        <w:t>总大小</w:t>
+      </w:r>
+      <w:r>
+        <w:rPr>
+          <w:rFonts w:hint="eastAsia"/>
+        </w:rPr>
+        <w:t>5</w:t>
+      </w:r>
+      <w:r>
+        <w:t>20B</w:t>
+      </w:r>
+      <w:r>
+        <w:rPr>
+          <w:rFonts w:hint="eastAsia"/>
+        </w:rPr>
+        <w:t>，块大小</w:t>
+      </w:r>
+      <w:r>
+        <w:rPr>
+          <w:rFonts w:hint="eastAsia"/>
+        </w:rPr>
+        <w:t>6</w:t>
+      </w:r>
+      <w:r>
+        <w:t>4B</w:t>
+      </w:r>
+      <w:r>
+        <w:rPr>
+          <w:rFonts w:hint="eastAsia"/>
+        </w:rPr>
+        <w:t>的内存缓冲区；</w:t>
+      </w:r>
+    </w:p>
+    <w:p>
+      <w:pPr>
+        <w:pStyle w:val="ae"/>
+        <w:numPr>
+          <w:ilvl w:val="1"/>
+          <w:numId w:val="9"/>
+        </w:numPr>
+        <w:ind w:firstLineChars="0"/>
+      </w:pPr>
+      <w:r>
+        <w:rPr>
+          <w:rFonts w:hint="eastAsia"/>
+        </w:rPr>
+        <w:t>定义变量：</w:t>
+      </w:r>
+    </w:p>
+    <w:p>
+      <w:pPr>
+        <w:pStyle w:val="ae"/>
+        <w:numPr>
+          <w:ilvl w:val="2"/>
+          <w:numId w:val="3"/>
+        </w:numPr>
+        <w:ind w:firstLineChars="0"/>
+      </w:pPr>
+      <w:r>
+        <w:t>dataBlk</w:t>
+      </w:r>
+      <w:r>
+        <w:rPr>
+          <w:rFonts w:hint="eastAsia"/>
+        </w:rPr>
+        <w:t>：</w:t>
+      </w:r>
+      <w:r>
+        <w:rPr>
+          <w:rFonts w:hint="eastAsia"/>
+        </w:rPr>
+        <w:t>存放读入内存的关系</w:t>
+      </w:r>
+      <w:r>
+        <w:rPr>
+          <w:rFonts w:hint="eastAsia"/>
+        </w:rPr>
+        <w:t>S</w:t>
+      </w:r>
+      <w:r>
+        <w:rPr>
+          <w:rFonts w:hint="eastAsia"/>
+          <w:b/>
+          <w:bCs/>
+        </w:rPr>
+        <w:t>数据块</w:t>
+      </w:r>
+      <w:r>
+        <w:rPr>
+          <w:rFonts w:hint="eastAsia"/>
+        </w:rPr>
+        <w:t>指针</w:t>
+      </w:r>
+      <w:r>
+        <w:rPr>
+          <w:rFonts w:hint="eastAsia"/>
+        </w:rPr>
+        <w:t>；</w:t>
+      </w:r>
+    </w:p>
+    <w:p>
+      <w:pPr>
+        <w:pStyle w:val="ae"/>
+        <w:numPr>
+          <w:ilvl w:val="2"/>
+          <w:numId w:val="3"/>
+        </w:numPr>
+        <w:ind w:firstLineChars="0"/>
+      </w:pPr>
+      <w:r>
+        <w:rPr>
+          <w:rFonts w:hint="eastAsia"/>
+        </w:rPr>
+        <w:t>i</w:t>
+      </w:r>
+      <w:r>
+        <w:t>dxBlk</w:t>
+      </w:r>
+      <w:r>
+        <w:rPr>
+          <w:rFonts w:hint="eastAsia"/>
+        </w:rPr>
+        <w:t>：</w:t>
+      </w:r>
+      <w:r>
+        <w:rPr>
+          <w:rFonts w:hint="eastAsia"/>
+        </w:rPr>
+        <w:t>存放读入内存的</w:t>
+      </w:r>
+      <w:r>
+        <w:rPr>
+          <w:rFonts w:hint="eastAsia"/>
+        </w:rPr>
+        <w:t>S.C</w:t>
+      </w:r>
+      <w:r>
+        <w:rPr>
+          <w:rFonts w:hint="eastAsia"/>
+          <w:b/>
+          <w:bCs/>
+        </w:rPr>
+        <w:t>索引块</w:t>
+      </w:r>
+      <w:r>
+        <w:rPr>
+          <w:rFonts w:hint="eastAsia"/>
+        </w:rPr>
+        <w:t>指针</w:t>
+      </w:r>
+      <w:r>
+        <w:rPr>
+          <w:rFonts w:hint="eastAsia"/>
+        </w:rPr>
+        <w:t>；</w:t>
+      </w:r>
+    </w:p>
+    <w:p>
+      <w:pPr>
+        <w:pStyle w:val="ae"/>
+        <w:numPr>
+          <w:ilvl w:val="2"/>
+          <w:numId w:val="3"/>
+        </w:numPr>
+        <w:ind w:firstLineChars="0"/>
+        <w:rPr>
+          <w:rFonts w:hint="eastAsia"/>
+        </w:rPr>
+      </w:pPr>
+      <w:r>
+        <w:rPr>
+          <w:rFonts w:hint="eastAsia"/>
+        </w:rPr>
+        <w:t>r</w:t>
+      </w:r>
+      <w:r>
+        <w:t>esBlk</w:t>
+      </w:r>
+      <w:r>
+        <w:rPr>
+          <w:rFonts w:hint="eastAsia"/>
+        </w:rPr>
+        <w:t>：</w:t>
+      </w:r>
+      <w:r>
+        <w:rPr>
+          <w:rFonts w:hint="eastAsia"/>
+        </w:rPr>
+        <w:t>暂存待输出至磁盘的筛选记录。</w:t>
+      </w:r>
+    </w:p>
+    <w:p>
+      <w:pPr>
+        <w:pStyle w:val="ae"/>
+        <w:numPr>
+          <w:ilvl w:val="1"/>
+          <w:numId w:val="9"/>
+        </w:numPr>
+        <w:ind w:firstLineChars="0"/>
+      </w:pPr>
+      <w:r>
+        <w:rPr>
+          <w:rFonts w:hint="eastAsia"/>
+        </w:rPr>
+        <w:t>通过</w:t>
+      </w:r>
+      <w:r>
+        <w:rPr>
+          <w:rFonts w:hint="eastAsia"/>
+        </w:rPr>
+        <w:t>索引块</w:t>
+      </w:r>
+      <w:r>
+        <w:rPr>
+          <w:rFonts w:hint="eastAsia"/>
+        </w:rPr>
+        <w:t>起始地址、</w:t>
+      </w:r>
+      <w:r>
+        <w:rPr>
+          <w:rFonts w:hint="eastAsia"/>
+        </w:rPr>
+        <w:t>n</w:t>
+      </w:r>
+      <w:r>
+        <w:t>extAddr</w:t>
+      </w:r>
+      <w:r>
+        <w:rPr>
+          <w:rFonts w:hint="eastAsia"/>
+        </w:rPr>
+        <w:t>函数和</w:t>
+      </w:r>
+      <w:r>
+        <w:rPr>
+          <w:rFonts w:hint="eastAsia"/>
+        </w:rPr>
+        <w:t>r</w:t>
+      </w:r>
+      <w:r>
+        <w:t>eadBlockFromDisk</w:t>
+      </w:r>
+      <w:r>
+        <w:rPr>
+          <w:rFonts w:hint="eastAsia"/>
+        </w:rPr>
+        <w:t>函数，</w:t>
+      </w:r>
+      <w:r>
+        <w:rPr>
+          <w:rFonts w:hint="eastAsia"/>
+          <w:b/>
+          <w:bCs/>
+        </w:rPr>
+        <w:t>读入</w:t>
+      </w:r>
+      <w:r>
+        <w:rPr>
+          <w:rFonts w:hint="eastAsia"/>
+          <w:b/>
+          <w:bCs/>
+        </w:rPr>
+        <w:t>索引</w:t>
+      </w:r>
+      <w:r>
+        <w:rPr>
+          <w:rFonts w:hint="eastAsia"/>
+          <w:b/>
+          <w:bCs/>
+        </w:rPr>
+        <w:t>块</w:t>
+      </w:r>
+      <w:r>
+        <w:rPr>
+          <w:rFonts w:hint="eastAsia"/>
+          <w:b/>
+          <w:bCs/>
+        </w:rPr>
+        <w:t>到</w:t>
+      </w:r>
+      <w:r>
+        <w:rPr>
+          <w:rFonts w:hint="eastAsia"/>
+          <w:b/>
+          <w:bCs/>
+        </w:rPr>
+        <w:t>i</w:t>
+      </w:r>
+      <w:r>
+        <w:rPr>
+          <w:b/>
+          <w:bCs/>
+        </w:rPr>
+        <w:t>ndex</w:t>
+      </w:r>
+      <w:r>
+        <w:rPr>
+          <w:b/>
+          <w:bCs/>
+        </w:rPr>
+        <w:t>Blk</w:t>
+      </w:r>
+      <w:r>
+        <w:rPr>
+          <w:rFonts w:hint="eastAsia"/>
+        </w:rPr>
+        <w:t>中</w:t>
+      </w:r>
+      <w:r>
+        <w:rPr>
+          <w:rFonts w:hint="eastAsia"/>
+        </w:rPr>
+        <w:t>，</w:t>
+      </w:r>
+      <w:r>
+        <w:rPr>
+          <w:rFonts w:hint="eastAsia"/>
+          <w:b/>
+          <w:bCs/>
+        </w:rPr>
+        <w:t>顺序遍历各索引块</w:t>
+      </w:r>
+      <w:r>
+        <w:rPr>
+          <w:rFonts w:hint="eastAsia"/>
+        </w:rPr>
+        <w:t>，每次遍历执行如下操作：</w:t>
+      </w:r>
+    </w:p>
+    <w:p>
+      <w:pPr>
+        <w:pStyle w:val="ae"/>
+        <w:numPr>
+          <w:ilvl w:val="2"/>
+          <w:numId w:val="9"/>
+        </w:numPr>
+        <w:ind w:firstLineChars="0"/>
+      </w:pPr>
+      <w:r>
+        <w:rPr>
+          <w:rFonts w:hint="eastAsia"/>
+        </w:rPr>
+        <w:t>通过</w:t>
+      </w:r>
+      <w:r>
+        <w:rPr>
+          <w:rFonts w:hint="eastAsia"/>
+        </w:rPr>
+        <w:t>r</w:t>
+      </w:r>
+      <w:r>
+        <w:t>ecord2X</w:t>
+      </w:r>
+      <w:r>
+        <w:rPr>
+          <w:rFonts w:hint="eastAsia"/>
+        </w:rPr>
+        <w:t>Y</w:t>
+      </w:r>
+      <w:r>
+        <w:rPr>
+          <w:rFonts w:hint="eastAsia"/>
+        </w:rPr>
+        <w:t>函数读入</w:t>
+      </w:r>
+      <w:r>
+        <w:rPr>
+          <w:rFonts w:hint="eastAsia"/>
+        </w:rPr>
+        <w:t>索引块中的</w:t>
+      </w:r>
+      <w:r>
+        <w:rPr>
+          <w:rFonts w:hint="eastAsia"/>
+          <w:b/>
+          <w:bCs/>
+        </w:rPr>
+        <w:t>各条索引项</w:t>
+      </w:r>
+      <w:r>
+        <w:rPr>
+          <w:rFonts w:hint="eastAsia"/>
+        </w:rPr>
+        <w:t>，</w:t>
+      </w:r>
+      <w:r>
+        <w:rPr>
+          <w:rFonts w:hint="eastAsia"/>
+        </w:rPr>
+        <w:t>如果当前索引项的值</w:t>
+      </w:r>
+      <w:r>
+        <w:rPr>
+          <w:rFonts w:hint="eastAsia"/>
+          <w:b/>
+          <w:bCs/>
+        </w:rPr>
+        <w:t>大于目标值</w:t>
+      </w:r>
+      <w:r>
+        <w:rPr>
+          <w:rFonts w:hint="eastAsia"/>
+          <w:b/>
+          <w:bCs/>
+        </w:rPr>
+        <w:t>1</w:t>
+      </w:r>
+      <w:r>
+        <w:rPr>
+          <w:b/>
+          <w:bCs/>
+        </w:rPr>
+        <w:t>28</w:t>
+      </w:r>
+      <w:r>
+        <w:rPr>
+          <w:rFonts w:hint="eastAsia"/>
+        </w:rPr>
+        <w:t>，或者</w:t>
+      </w:r>
+      <w:r>
+        <w:rPr>
+          <w:rFonts w:hint="eastAsia"/>
+        </w:rPr>
+        <w:t>当前索引项是</w:t>
+      </w:r>
+      <w:r>
+        <w:rPr>
+          <w:rFonts w:hint="eastAsia"/>
+          <w:b/>
+          <w:bCs/>
+        </w:rPr>
+        <w:t>空的</w:t>
+      </w:r>
+      <w:r>
+        <w:rPr>
+          <w:rFonts w:hint="eastAsia"/>
+        </w:rPr>
+        <w:t>（这说明已经找完了最后一个索引项），说明</w:t>
+      </w:r>
+      <w:r>
+        <w:rPr>
+          <w:rFonts w:hint="eastAsia"/>
+          <w:b/>
+          <w:bCs/>
+        </w:rPr>
+        <w:t>从上一个索引项指针的数据块到当前索引项指向的数据块</w:t>
+      </w:r>
+      <w:r>
+        <w:rPr>
+          <w:rFonts w:hint="eastAsia"/>
+        </w:rPr>
+        <w:t>（</w:t>
+      </w:r>
+      <w:r>
+        <w:rPr>
+          <w:rFonts w:hint="eastAsia"/>
+        </w:rPr>
+        <w:t>如果已经找完了最后一个索引项，则是直接到最后一个数据块</w:t>
+      </w:r>
+      <w:r>
+        <w:rPr>
+          <w:rFonts w:hint="eastAsia"/>
+        </w:rPr>
+        <w:t>）中可能出现与目标值</w:t>
+      </w:r>
+      <w:r>
+        <w:rPr>
+          <w:rFonts w:hint="eastAsia"/>
+        </w:rPr>
+        <w:t>1</w:t>
+      </w:r>
+      <w:r>
+        <w:t>28</w:t>
+      </w:r>
+      <w:r>
+        <w:rPr>
+          <w:rFonts w:hint="eastAsia"/>
+        </w:rPr>
+        <w:t>匹配的记录，</w:t>
+      </w:r>
+      <w:r>
+        <w:rPr>
+          <w:rFonts w:hint="eastAsia"/>
+        </w:rPr>
+        <w:t>则需要回退索引项，遍历对应数据块记录</w:t>
+      </w:r>
+      <w:r>
+        <w:rPr>
+          <w:rFonts w:hint="eastAsia"/>
+        </w:rPr>
+        <w:t>，标记</w:t>
+      </w:r>
+      <w:r>
+        <w:rPr>
+          <w:rFonts w:hint="eastAsia"/>
+        </w:rPr>
+        <w:t>f</w:t>
+      </w:r>
+      <w:r>
+        <w:t>lag</w:t>
+      </w:r>
+      <w:r>
+        <w:rPr>
+          <w:rFonts w:hint="eastAsia"/>
+        </w:rPr>
+        <w:t>为</w:t>
+      </w:r>
+      <w:r>
+        <w:rPr>
+          <w:rFonts w:hint="eastAsia"/>
+        </w:rPr>
+        <w:t>1</w:t>
+      </w:r>
+      <w:r>
+        <w:rPr>
+          <w:rFonts w:hint="eastAsia"/>
+        </w:rPr>
+        <w:t>，退出当前遍历索引项的循环</w:t>
+      </w:r>
+      <w:r>
+        <w:rPr>
+          <w:rFonts w:hint="eastAsia"/>
+        </w:rPr>
+        <w:t>；</w:t>
+      </w:r>
+    </w:p>
+    <w:p>
+      <w:pPr>
+        <w:pStyle w:val="ae"/>
+        <w:numPr>
+          <w:ilvl w:val="2"/>
+          <w:numId w:val="9"/>
+        </w:numPr>
+        <w:ind w:firstLineChars="0"/>
+      </w:pPr>
+      <w:r>
+        <w:rPr>
+          <w:rFonts w:hint="eastAsia"/>
+        </w:rPr>
+        <w:t>结束索引项循环后，判断</w:t>
+      </w:r>
+      <w:r>
+        <w:rPr>
+          <w:rFonts w:hint="eastAsia"/>
+        </w:rPr>
+        <w:t>f</w:t>
+      </w:r>
+      <w:r>
+        <w:t>lag</w:t>
+      </w:r>
+      <w:r>
+        <w:rPr>
+          <w:rFonts w:hint="eastAsia"/>
+        </w:rPr>
+        <w:t>，如果</w:t>
+      </w:r>
+      <w:r>
+        <w:t>…..</w:t>
+      </w:r>
+    </w:p>
+    <w:p>
+      <w:pPr>
+        <w:pStyle w:val="ae"/>
+        <w:numPr>
+          <w:ilvl w:val="2"/>
+          <w:numId w:val="9"/>
+        </w:numPr>
+        <w:ind w:firstLineChars="0"/>
+      </w:pPr>
+      <w:r>
+        <w:rPr>
+          <w:rFonts w:hint="eastAsia"/>
+        </w:rPr>
+        <w:t>如果</w:t>
+      </w:r>
+      <w:r>
+        <w:rPr>
+          <w:rFonts w:hint="eastAsia"/>
+        </w:rPr>
+        <w:t>f</w:t>
+      </w:r>
+      <w:r>
+        <w:t>lag</w:t>
+      </w:r>
+      <w:r>
+        <w:rPr>
+          <w:rFonts w:hint="eastAsia"/>
+        </w:rPr>
+        <w:t>为</w:t>
+      </w:r>
+      <w:r>
+        <w:rPr>
+          <w:rFonts w:hint="eastAsia"/>
+        </w:rPr>
+        <w:t>0</w:t>
+      </w:r>
+      <w:r>
+        <w:rPr>
+          <w:rFonts w:hint="eastAsia"/>
+        </w:rPr>
+        <w:t>，则输出信息“没有满足条件的元组”，并继续遍历下一索引块</w:t>
+      </w:r>
+    </w:p>
+    <w:p>
+      <w:pPr>
+        <w:pStyle w:val="ae"/>
+        <w:numPr>
+          <w:ilvl w:val="1"/>
+          <w:numId w:val="9"/>
+        </w:numPr>
+        <w:ind w:firstLineChars="0"/>
+      </w:pPr>
+      <w:r>
+        <w:rPr>
+          <w:rFonts w:hint="eastAsia"/>
+        </w:rPr>
+        <w:t>将最后</w:t>
+      </w:r>
+      <w:r>
+        <w:t>….</w:t>
+      </w:r>
+    </w:p>
+    <w:p>
+      <w:pPr>
+        <w:pStyle w:val="ae"/>
+        <w:numPr>
+          <w:ilvl w:val="1"/>
+          <w:numId w:val="9"/>
+        </w:numPr>
+        <w:ind w:firstLineChars="0"/>
+        <w:rPr>
+          <w:rFonts w:hint="eastAsia"/>
+        </w:rPr>
+      </w:pPr>
+      <w:r>
+        <w:rPr>
+          <w:rFonts w:hint="eastAsia"/>
+        </w:rPr>
+        <w:t>输出信息</w:t>
+      </w:r>
+      <w:r>
+        <w:t>….</w:t>
+      </w:r>
+    </w:p>
+    <w:p>
+      <w:pPr>
+        <w:pStyle w:val="ae"/>
+        <w:numPr>
+          <w:ilvl w:val="1"/>
+          <w:numId w:val="9"/>
+        </w:numPr>
+        <w:ind w:firstLineChars="0"/>
       </w:pPr>
       <w:r>
         <w:rPr>
@@ -9914,6 +11811,7 @@
         <w:rPr>
           <w:rFonts w:hint="eastAsia"/>
         </w:rPr>
+        <w:lastRenderedPageBreak/>
         <w:t>x</w:t>
       </w:r>
       <w:r>
@@ -9944,9 +11842,6 @@
           <w:numId w:val="9"/>
         </w:numPr>
         <w:ind w:firstLineChars="0"/>
-        <w:rPr>
-          <w:rFonts w:hint="eastAsia"/>
-        </w:rPr>
       </w:pPr>
       <w:r>
         <w:rPr>
@@ -10078,9 +11973,6 @@
           <w:numId w:val="9"/>
         </w:numPr>
         <w:ind w:firstLineChars="0"/>
-        <w:rPr>
-          <w:rFonts w:hint="eastAsia"/>
-        </w:rPr>
       </w:pPr>
       <w:r>
         <w:rPr>
@@ -10232,9 +12124,6 @@
           <w:numId w:val="9"/>
         </w:numPr>
         <w:ind w:firstLineChars="0"/>
-        <w:rPr>
-          <w:rFonts w:hint="eastAsia"/>
-        </w:rPr>
       </w:pPr>
       <w:r>
         <w:rPr>
@@ -10366,9 +12255,6 @@
           <w:numId w:val="9"/>
         </w:numPr>
         <w:ind w:firstLineChars="0"/>
-        <w:rPr>
-          <w:rFonts w:hint="eastAsia"/>
-        </w:rPr>
       </w:pPr>
       <w:r>
         <w:rPr>
@@ -10451,7 +12337,6 @@
           <w:sz w:val="32"/>
           <w:szCs w:val="32"/>
         </w:rPr>
-        <w:lastRenderedPageBreak/>
         <w:t>附加题</w:t>
       </w:r>
     </w:p>
@@ -10546,9 +12431,6 @@
           <w:numId w:val="12"/>
         </w:numPr>
         <w:ind w:firstLineChars="0"/>
-        <w:rPr>
-          <w:rFonts w:hint="eastAsia"/>
-        </w:rPr>
       </w:pPr>
       <w:r>
         <w:rPr>
@@ -10680,9 +12562,6 @@
           <w:numId w:val="12"/>
         </w:numPr>
         <w:ind w:firstLineChars="0"/>
-        <w:rPr>
-          <w:rFonts w:hint="eastAsia"/>
-        </w:rPr>
       </w:pPr>
       <w:r>
         <w:rPr>
@@ -10790,6 +12669,7 @@
         <w:rPr>
           <w:rFonts w:hint="eastAsia"/>
         </w:rPr>
+        <w:lastRenderedPageBreak/>
         <w:t>x</w:t>
       </w:r>
       <w:r>
@@ -10820,9 +12700,6 @@
           <w:numId w:val="11"/>
         </w:numPr>
         <w:ind w:firstLineChars="0"/>
-        <w:rPr>
-          <w:rFonts w:hint="eastAsia"/>
-        </w:rPr>
       </w:pPr>
       <w:r>
         <w:rPr>
@@ -10954,9 +12831,6 @@
           <w:numId w:val="11"/>
         </w:numPr>
         <w:ind w:firstLineChars="0"/>
-        <w:rPr>
-          <w:rFonts w:hint="eastAsia"/>
-        </w:rPr>
       </w:pPr>
       <w:r>
         <w:rPr>
@@ -11188,17 +13062,16 @@
         <w:rPr>
           <w:rFonts w:ascii="Times New Roman" w:hAnsi="Times New Roman" w:cs="Times New Roman" w:hint="eastAsia"/>
         </w:rPr>
-        <w:lastRenderedPageBreak/>
         <w:t>明确要求，明确连续和离散，明确内存块利用率</w:t>
       </w:r>
     </w:p>
     <w:sectPr>
-      <w:headerReference w:type="even" r:id="rId10"/>
-      <w:headerReference w:type="default" r:id="rId11"/>
-      <w:footerReference w:type="even" r:id="rId12"/>
-      <w:footerReference w:type="default" r:id="rId13"/>
-      <w:headerReference w:type="first" r:id="rId14"/>
-      <w:footerReference w:type="first" r:id="rId15"/>
+      <w:headerReference w:type="even" r:id="rId12"/>
+      <w:headerReference w:type="default" r:id="rId13"/>
+      <w:footerReference w:type="even" r:id="rId14"/>
+      <w:footerReference w:type="default" r:id="rId15"/>
+      <w:headerReference w:type="first" r:id="rId16"/>
+      <w:footerReference w:type="first" r:id="rId17"/>
       <w:pgSz w:w="11906" w:h="16838"/>
       <w:pgMar w:top="1440" w:right="1797" w:bottom="1440" w:left="1797" w:header="851" w:footer="992" w:gutter="0"/>
       <w:pgNumType w:start="0"/>

</xml_diff>